<commit_message>
Added notification support in application.
</commit_message>
<xml_diff>
--- a/Android Fundamentals Project Self-Evaluation.docx
+++ b/Android Fundamentals Project Self-Evaluation.docx
@@ -1305,15 +1305,7 @@
               <w:spacing w:line="240" w:lineRule="auto"/>
             </w:pPr>
             <w:r>
-              <w:t xml:space="preserve">Internet connectivity: to receive </w:t>
-            </w:r>
-            <w:proofErr w:type="spellStart"/>
-            <w:r>
-              <w:t>json</w:t>
-            </w:r>
-            <w:proofErr w:type="spellEnd"/>
-            <w:r>
-              <w:t xml:space="preserve"> response from my blog.</w:t>
+              <w:t>Internet connectivity: to receive json response from my blog.</w:t>
             </w:r>
           </w:p>
         </w:tc>
@@ -1548,7 +1540,6 @@
             <w:pPr>
               <w:pStyle w:val="normal0"/>
             </w:pPr>
-            <w:proofErr w:type="spellStart"/>
             <w:r>
               <w:rPr>
                 <w:b/>
@@ -1558,7 +1549,6 @@
               </w:rPr>
               <w:t>ContentProvider</w:t>
             </w:r>
-            <w:proofErr w:type="spellEnd"/>
           </w:p>
         </w:tc>
         <w:tc>
@@ -1631,15 +1621,7 @@
               <w:spacing w:line="240" w:lineRule="auto"/>
             </w:pPr>
             <w:r>
-              <w:t xml:space="preserve">App implements a </w:t>
-            </w:r>
-            <w:proofErr w:type="spellStart"/>
-            <w:r>
-              <w:t>ContentProvider</w:t>
-            </w:r>
-            <w:proofErr w:type="spellEnd"/>
-            <w:r>
-              <w:t xml:space="preserve"> to access locally stored data.</w:t>
+              <w:t>App implements a ContentProvider to access locally stored data.</w:t>
             </w:r>
           </w:p>
         </w:tc>
@@ -1716,15 +1698,7 @@
               <w:spacing w:after="120" w:line="240" w:lineRule="auto"/>
             </w:pPr>
             <w:r>
-              <w:t xml:space="preserve">If it regularly pulls or sends data to/from a web service or API, app updates data in its cache at regular intervals using a </w:t>
-            </w:r>
-            <w:proofErr w:type="spellStart"/>
-            <w:r>
-              <w:t>SyncAdapter</w:t>
-            </w:r>
-            <w:proofErr w:type="spellEnd"/>
-            <w:r>
-              <w:t>.</w:t>
+              <w:t>If it regularly pulls or sends data to/from a web service or API, app updates data in its cache at regular intervals using a SyncAdapter.</w:t>
             </w:r>
           </w:p>
           <w:p>
@@ -1737,15 +1711,7 @@
             </w:r>
             <w:r>
               <w:lastRenderedPageBreak/>
-              <w:t xml:space="preserve">search application), app uses an </w:t>
-            </w:r>
-            <w:proofErr w:type="spellStart"/>
-            <w:r>
-              <w:t>IntentService</w:t>
-            </w:r>
-            <w:proofErr w:type="spellEnd"/>
-            <w:r>
-              <w:t xml:space="preserve"> to do so.</w:t>
+              <w:t>search application), app uses an IntentService to do so.</w:t>
             </w:r>
           </w:p>
         </w:tc>
@@ -1917,23 +1883,7 @@
                 <w:b/>
                 <w:color w:val="1155CC"/>
               </w:rPr>
-              <w:t xml:space="preserve">2) What backend does it talk to? What is the </w:t>
-            </w:r>
-            <w:proofErr w:type="spellStart"/>
-            <w:r>
-              <w:rPr>
-                <w:b/>
-                <w:color w:val="1155CC"/>
-              </w:rPr>
-              <w:t>SyncAdapter</w:t>
-            </w:r>
-            <w:proofErr w:type="spellEnd"/>
-            <w:r>
-              <w:rPr>
-                <w:b/>
-                <w:color w:val="1155CC"/>
-              </w:rPr>
-              <w:t xml:space="preserve"> called? What mechanism is used to actually talk over the network?</w:t>
+              <w:t>2) What backend does it talk to? What is the SyncAdapter called? What mechanism is used to actually talk over the network?</w:t>
             </w:r>
           </w:p>
           <w:p>
@@ -2276,15 +2226,7 @@
               <w:spacing w:line="240" w:lineRule="auto"/>
             </w:pPr>
             <w:r>
-              <w:t xml:space="preserve">When the app is </w:t>
-            </w:r>
-            <w:proofErr w:type="spellStart"/>
-            <w:r>
-              <w:t>relaunched</w:t>
-            </w:r>
-            <w:proofErr w:type="spellEnd"/>
-            <w:r>
-              <w:t xml:space="preserve"> from Home or All Apps, the app restores the app state as closely as possible to the previous state.</w:t>
+              <w:t>When the app is relaunched from Home or All Apps, the app restores the app state as closely as possible to the previous state.</w:t>
             </w:r>
           </w:p>
           <w:p>
@@ -2486,23 +2428,7 @@
         <w:ind w:right="280"/>
       </w:pPr>
       <w:r>
-        <w:t>To receive “exceeds specifications”</w:t>
-      </w:r>
-      <w:proofErr w:type="gramStart"/>
-      <w:r>
-        <w:t>,</w:t>
-      </w:r>
-      <w:proofErr w:type="gramEnd"/>
-      <w:r>
-        <w:t xml:space="preserve"> your app must fully implement all of the criteria listed under at least two of the four categories below (e.g. Notifications, </w:t>
-      </w:r>
-      <w:proofErr w:type="spellStart"/>
-      <w:r>
-        <w:t>ShareActionProvider</w:t>
-      </w:r>
-      <w:proofErr w:type="spellEnd"/>
-      <w:r>
-        <w:t>, Broadcast Events, and Custom Views).</w:t>
+        <w:t>To receive “exceeds specifications”, your app must fully implement all of the criteria listed under at least two of the four categories below (e.g. Notifications, ShareActionProvider, Broadcast Events, and Custom Views).</w:t>
       </w:r>
     </w:p>
     <w:tbl>
@@ -2761,32 +2687,32 @@
             <w:pPr>
               <w:pStyle w:val="normal0"/>
             </w:pPr>
+          </w:p>
+        </w:tc>
+        <w:tc>
+          <w:tcPr>
+            <w:tcW w:w="1620" w:type="dxa"/>
+            <w:tcBorders>
+              <w:top w:val="single" w:sz="8" w:space="0" w:color="E4E4E4"/>
+              <w:left w:val="single" w:sz="8" w:space="0" w:color="E4E4E4"/>
+              <w:bottom w:val="single" w:sz="8" w:space="0" w:color="E4E4E4"/>
+              <w:right w:val="single" w:sz="8" w:space="0" w:color="E4E4E4"/>
+            </w:tcBorders>
+            <w:shd w:val="clear" w:color="auto" w:fill="FFFFFF"/>
+            <w:tcMar>
+              <w:top w:w="60" w:type="dxa"/>
+              <w:left w:w="60" w:type="dxa"/>
+              <w:bottom w:w="60" w:type="dxa"/>
+              <w:right w:w="60" w:type="dxa"/>
+            </w:tcMar>
+          </w:tcPr>
+          <w:p>
+            <w:pPr>
+              <w:pStyle w:val="normal0"/>
+            </w:pPr>
             <w:r>
               <w:t>X</w:t>
             </w:r>
-          </w:p>
-        </w:tc>
-        <w:tc>
-          <w:tcPr>
-            <w:tcW w:w="1620" w:type="dxa"/>
-            <w:tcBorders>
-              <w:top w:val="single" w:sz="8" w:space="0" w:color="E4E4E4"/>
-              <w:left w:val="single" w:sz="8" w:space="0" w:color="E4E4E4"/>
-              <w:bottom w:val="single" w:sz="8" w:space="0" w:color="E4E4E4"/>
-              <w:right w:val="single" w:sz="8" w:space="0" w:color="E4E4E4"/>
-            </w:tcBorders>
-            <w:shd w:val="clear" w:color="auto" w:fill="FFFFFF"/>
-            <w:tcMar>
-              <w:top w:w="60" w:type="dxa"/>
-              <w:left w:w="60" w:type="dxa"/>
-              <w:bottom w:w="60" w:type="dxa"/>
-              <w:right w:w="60" w:type="dxa"/>
-            </w:tcMar>
-          </w:tcPr>
-          <w:p>
-            <w:pPr>
-              <w:pStyle w:val="normal0"/>
-            </w:pPr>
           </w:p>
         </w:tc>
       </w:tr>
@@ -2838,32 +2764,32 @@
             <w:pPr>
               <w:pStyle w:val="normal0"/>
             </w:pPr>
+          </w:p>
+        </w:tc>
+        <w:tc>
+          <w:tcPr>
+            <w:tcW w:w="1620" w:type="dxa"/>
+            <w:tcBorders>
+              <w:top w:val="single" w:sz="8" w:space="0" w:color="E4E4E4"/>
+              <w:left w:val="single" w:sz="8" w:space="0" w:color="E4E4E4"/>
+              <w:bottom w:val="single" w:sz="8" w:space="0" w:color="E4E4E4"/>
+              <w:right w:val="single" w:sz="8" w:space="0" w:color="E4E4E4"/>
+            </w:tcBorders>
+            <w:shd w:val="clear" w:color="auto" w:fill="FFFFFF"/>
+            <w:tcMar>
+              <w:top w:w="60" w:type="dxa"/>
+              <w:left w:w="60" w:type="dxa"/>
+              <w:bottom w:w="60" w:type="dxa"/>
+              <w:right w:w="60" w:type="dxa"/>
+            </w:tcMar>
+          </w:tcPr>
+          <w:p>
+            <w:pPr>
+              <w:pStyle w:val="normal0"/>
+            </w:pPr>
             <w:r>
               <w:t>X</w:t>
             </w:r>
-          </w:p>
-        </w:tc>
-        <w:tc>
-          <w:tcPr>
-            <w:tcW w:w="1620" w:type="dxa"/>
-            <w:tcBorders>
-              <w:top w:val="single" w:sz="8" w:space="0" w:color="E4E4E4"/>
-              <w:left w:val="single" w:sz="8" w:space="0" w:color="E4E4E4"/>
-              <w:bottom w:val="single" w:sz="8" w:space="0" w:color="E4E4E4"/>
-              <w:right w:val="single" w:sz="8" w:space="0" w:color="E4E4E4"/>
-            </w:tcBorders>
-            <w:shd w:val="clear" w:color="auto" w:fill="FFFFFF"/>
-            <w:tcMar>
-              <w:top w:w="60" w:type="dxa"/>
-              <w:left w:w="60" w:type="dxa"/>
-              <w:bottom w:w="60" w:type="dxa"/>
-              <w:right w:w="60" w:type="dxa"/>
-            </w:tcMar>
-          </w:tcPr>
-          <w:p>
-            <w:pPr>
-              <w:pStyle w:val="normal0"/>
-            </w:pPr>
           </w:p>
         </w:tc>
       </w:tr>
@@ -2915,32 +2841,32 @@
             <w:pPr>
               <w:pStyle w:val="normal0"/>
             </w:pPr>
+          </w:p>
+        </w:tc>
+        <w:tc>
+          <w:tcPr>
+            <w:tcW w:w="1620" w:type="dxa"/>
+            <w:tcBorders>
+              <w:top w:val="single" w:sz="8" w:space="0" w:color="E4E4E4"/>
+              <w:left w:val="single" w:sz="8" w:space="0" w:color="E4E4E4"/>
+              <w:bottom w:val="single" w:sz="8" w:space="0" w:color="E4E4E4"/>
+              <w:right w:val="single" w:sz="8" w:space="0" w:color="E4E4E4"/>
+            </w:tcBorders>
+            <w:shd w:val="clear" w:color="auto" w:fill="FFFFFF"/>
+            <w:tcMar>
+              <w:top w:w="60" w:type="dxa"/>
+              <w:left w:w="60" w:type="dxa"/>
+              <w:bottom w:w="60" w:type="dxa"/>
+              <w:right w:w="60" w:type="dxa"/>
+            </w:tcMar>
+          </w:tcPr>
+          <w:p>
+            <w:pPr>
+              <w:pStyle w:val="normal0"/>
+            </w:pPr>
             <w:r>
               <w:t>X</w:t>
             </w:r>
-          </w:p>
-        </w:tc>
-        <w:tc>
-          <w:tcPr>
-            <w:tcW w:w="1620" w:type="dxa"/>
-            <w:tcBorders>
-              <w:top w:val="single" w:sz="8" w:space="0" w:color="E4E4E4"/>
-              <w:left w:val="single" w:sz="8" w:space="0" w:color="E4E4E4"/>
-              <w:bottom w:val="single" w:sz="8" w:space="0" w:color="E4E4E4"/>
-              <w:right w:val="single" w:sz="8" w:space="0" w:color="E4E4E4"/>
-            </w:tcBorders>
-            <w:shd w:val="clear" w:color="auto" w:fill="FFFFFF"/>
-            <w:tcMar>
-              <w:top w:w="60" w:type="dxa"/>
-              <w:left w:w="60" w:type="dxa"/>
-              <w:bottom w:w="60" w:type="dxa"/>
-              <w:right w:w="60" w:type="dxa"/>
-            </w:tcMar>
-          </w:tcPr>
-          <w:p>
-            <w:pPr>
-              <w:pStyle w:val="normal0"/>
-            </w:pPr>
           </w:p>
         </w:tc>
       </w:tr>
@@ -2992,32 +2918,32 @@
             <w:pPr>
               <w:pStyle w:val="normal0"/>
             </w:pPr>
+          </w:p>
+        </w:tc>
+        <w:tc>
+          <w:tcPr>
+            <w:tcW w:w="1620" w:type="dxa"/>
+            <w:tcBorders>
+              <w:top w:val="single" w:sz="8" w:space="0" w:color="E4E4E4"/>
+              <w:left w:val="single" w:sz="8" w:space="0" w:color="E4E4E4"/>
+              <w:bottom w:val="single" w:sz="8" w:space="0" w:color="E4E4E4"/>
+              <w:right w:val="single" w:sz="8" w:space="0" w:color="E4E4E4"/>
+            </w:tcBorders>
+            <w:shd w:val="clear" w:color="auto" w:fill="FFFFFF"/>
+            <w:tcMar>
+              <w:top w:w="60" w:type="dxa"/>
+              <w:left w:w="60" w:type="dxa"/>
+              <w:bottom w:w="60" w:type="dxa"/>
+              <w:right w:w="60" w:type="dxa"/>
+            </w:tcMar>
+          </w:tcPr>
+          <w:p>
+            <w:pPr>
+              <w:pStyle w:val="normal0"/>
+            </w:pPr>
             <w:r>
               <w:t>X</w:t>
             </w:r>
-          </w:p>
-        </w:tc>
-        <w:tc>
-          <w:tcPr>
-            <w:tcW w:w="1620" w:type="dxa"/>
-            <w:tcBorders>
-              <w:top w:val="single" w:sz="8" w:space="0" w:color="E4E4E4"/>
-              <w:left w:val="single" w:sz="8" w:space="0" w:color="E4E4E4"/>
-              <w:bottom w:val="single" w:sz="8" w:space="0" w:color="E4E4E4"/>
-              <w:right w:val="single" w:sz="8" w:space="0" w:color="E4E4E4"/>
-            </w:tcBorders>
-            <w:shd w:val="clear" w:color="auto" w:fill="FFFFFF"/>
-            <w:tcMar>
-              <w:top w:w="60" w:type="dxa"/>
-              <w:left w:w="60" w:type="dxa"/>
-              <w:bottom w:w="60" w:type="dxa"/>
-              <w:right w:w="60" w:type="dxa"/>
-            </w:tcMar>
-          </w:tcPr>
-          <w:p>
-            <w:pPr>
-              <w:pStyle w:val="normal0"/>
-            </w:pPr>
           </w:p>
         </w:tc>
       </w:tr>
@@ -3069,32 +2995,32 @@
             <w:pPr>
               <w:pStyle w:val="normal0"/>
             </w:pPr>
+          </w:p>
+        </w:tc>
+        <w:tc>
+          <w:tcPr>
+            <w:tcW w:w="1620" w:type="dxa"/>
+            <w:tcBorders>
+              <w:top w:val="single" w:sz="8" w:space="0" w:color="E4E4E4"/>
+              <w:left w:val="single" w:sz="8" w:space="0" w:color="E4E4E4"/>
+              <w:bottom w:val="single" w:sz="8" w:space="0" w:color="E4E4E4"/>
+              <w:right w:val="single" w:sz="8" w:space="0" w:color="E4E4E4"/>
+            </w:tcBorders>
+            <w:shd w:val="clear" w:color="auto" w:fill="FFFFFF"/>
+            <w:tcMar>
+              <w:top w:w="60" w:type="dxa"/>
+              <w:left w:w="60" w:type="dxa"/>
+              <w:bottom w:w="60" w:type="dxa"/>
+              <w:right w:w="60" w:type="dxa"/>
+            </w:tcMar>
+          </w:tcPr>
+          <w:p>
+            <w:pPr>
+              <w:pStyle w:val="normal0"/>
+            </w:pPr>
             <w:r>
               <w:t>X</w:t>
             </w:r>
-          </w:p>
-        </w:tc>
-        <w:tc>
-          <w:tcPr>
-            <w:tcW w:w="1620" w:type="dxa"/>
-            <w:tcBorders>
-              <w:top w:val="single" w:sz="8" w:space="0" w:color="E4E4E4"/>
-              <w:left w:val="single" w:sz="8" w:space="0" w:color="E4E4E4"/>
-              <w:bottom w:val="single" w:sz="8" w:space="0" w:color="E4E4E4"/>
-              <w:right w:val="single" w:sz="8" w:space="0" w:color="E4E4E4"/>
-            </w:tcBorders>
-            <w:shd w:val="clear" w:color="auto" w:fill="FFFFFF"/>
-            <w:tcMar>
-              <w:top w:w="60" w:type="dxa"/>
-              <w:left w:w="60" w:type="dxa"/>
-              <w:bottom w:w="60" w:type="dxa"/>
-              <w:right w:w="60" w:type="dxa"/>
-            </w:tcMar>
-          </w:tcPr>
-          <w:p>
-            <w:pPr>
-              <w:pStyle w:val="normal0"/>
-            </w:pPr>
           </w:p>
         </w:tc>
       </w:tr>
@@ -3133,6 +3059,9 @@
               <w:pStyle w:val="normal0"/>
               <w:spacing w:line="240" w:lineRule="auto"/>
             </w:pPr>
+            <w:r>
+              <w:t>Created notification when the Question and Answers are updated.</w:t>
+            </w:r>
           </w:p>
           <w:p>
             <w:pPr>
@@ -3226,7 +3155,6 @@
             </w:pPr>
             <w:bookmarkStart w:id="6" w:name="h.lp7hr4x2ii2x" w:colFirst="0" w:colLast="0"/>
             <w:bookmarkEnd w:id="6"/>
-            <w:proofErr w:type="spellStart"/>
             <w:r>
               <w:rPr>
                 <w:color w:val="3D85C6"/>
@@ -3235,7 +3163,6 @@
               </w:rPr>
               <w:t>ShareActionProvider</w:t>
             </w:r>
-            <w:proofErr w:type="spellEnd"/>
           </w:p>
         </w:tc>
         <w:tc>
@@ -3315,15 +3242,7 @@
               <w:pStyle w:val="normal0"/>
             </w:pPr>
             <w:r>
-              <w:t xml:space="preserve">Uses </w:t>
-            </w:r>
-            <w:proofErr w:type="spellStart"/>
-            <w:r>
-              <w:t>ShareActionProvider</w:t>
-            </w:r>
-            <w:proofErr w:type="spellEnd"/>
-            <w:r>
-              <w:t xml:space="preserve"> to share content with an outside application.</w:t>
+              <w:t>Uses ShareActionProvider to share content with an outside application.</w:t>
             </w:r>
           </w:p>
         </w:tc>
@@ -3484,40 +3403,16 @@
                 <w:b/>
                 <w:color w:val="1155CC"/>
               </w:rPr>
-              <w:t xml:space="preserve">Please elaborate on how/where you implemented </w:t>
-            </w:r>
-            <w:proofErr w:type="spellStart"/>
-            <w:r>
-              <w:rPr>
-                <w:b/>
-                <w:color w:val="1155CC"/>
-              </w:rPr>
-              <w:t>ShareActionProvider</w:t>
-            </w:r>
-            <w:proofErr w:type="spellEnd"/>
-            <w:r>
-              <w:rPr>
-                <w:b/>
-                <w:color w:val="1155CC"/>
-              </w:rPr>
-              <w:t>:</w:t>
-            </w:r>
-          </w:p>
-          <w:p>
-            <w:pPr>
-              <w:pStyle w:val="normal0"/>
-              <w:spacing w:line="240" w:lineRule="auto"/>
-            </w:pPr>
-            <w:r>
-              <w:t xml:space="preserve">I am sharing the answers provided in my application with app </w:t>
-            </w:r>
-            <w:proofErr w:type="spellStart"/>
-            <w:r>
-              <w:t>hashtag</w:t>
-            </w:r>
-            <w:proofErr w:type="spellEnd"/>
-            <w:r>
-              <w:t xml:space="preserve"> and the link to the blog</w:t>
+              <w:t>Please elaborate on how/where you implemented ShareActionProvider:</w:t>
+            </w:r>
+          </w:p>
+          <w:p>
+            <w:pPr>
+              <w:pStyle w:val="normal0"/>
+              <w:spacing w:line="240" w:lineRule="auto"/>
+            </w:pPr>
+            <w:r>
+              <w:t>I am sharing the answers provided in my application with app hashtag and the link to the blog</w:t>
             </w:r>
           </w:p>
           <w:p>
@@ -4064,6 +3959,9 @@
             <w:pPr>
               <w:pStyle w:val="normal0"/>
             </w:pPr>
+            <w:r>
+              <w:t>X</w:t>
+            </w:r>
           </w:p>
         </w:tc>
         <w:tc>
@@ -4087,9 +3985,6 @@
             <w:pPr>
               <w:pStyle w:val="normal0"/>
             </w:pPr>
-            <w:r>
-              <w:t>X</w:t>
-            </w:r>
           </w:p>
         </w:tc>
       </w:tr>
@@ -4144,6 +4039,9 @@
             <w:pPr>
               <w:pStyle w:val="normal0"/>
             </w:pPr>
+            <w:r>
+              <w:t>X</w:t>
+            </w:r>
           </w:p>
         </w:tc>
         <w:tc>
@@ -4167,9 +4065,6 @@
             <w:pPr>
               <w:pStyle w:val="normal0"/>
             </w:pPr>
-            <w:r>
-              <w:t>X</w:t>
-            </w:r>
           </w:p>
         </w:tc>
       </w:tr>
@@ -4209,9 +4104,6 @@
             <w:pPr>
               <w:pStyle w:val="normal0"/>
             </w:pPr>
-            <w:r>
-              <w:t>I have created my custom list item for showing the question with tag and modified date</w:t>
-            </w:r>
           </w:p>
           <w:p>
             <w:pPr>

</xml_diff>